<commit_message>
Szótár helyesirási és fogalmazási hibák javitva
</commit_message>
<xml_diff>
--- a/templ_02_0_BJ.docx
+++ b/templ_02_0_BJ.docx
@@ -1926,7 +1926,42 @@
           <w:sz w:val="28"/>
           <w:szCs w:val="28"/>
         </w:rPr>
-        <w:t xml:space="preserve"> adatbázis, operációs rendszer) ami a szoftveren kívül álló rendszer, de kell a szoftver működéséhez</w:t>
+        <w:t xml:space="preserve"> adatbázis, operációs rendszer) ami a szoftveren kívül álló</w:t>
+      </w:r>
+      <w:r>
+        <w:rPr>
+          <w:sz w:val="28"/>
+          <w:szCs w:val="28"/>
+        </w:rPr>
+        <w:t xml:space="preserve"> szereplő</w:t>
+      </w:r>
+      <w:r>
+        <w:rPr>
+          <w:sz w:val="28"/>
+          <w:szCs w:val="28"/>
+        </w:rPr>
+        <w:t xml:space="preserve">, de kell a </w:t>
+      </w:r>
+      <w:r>
+        <w:rPr>
+          <w:sz w:val="28"/>
+          <w:szCs w:val="28"/>
+        </w:rPr>
+        <w:t xml:space="preserve">vagy </w:t>
+      </w:r>
+      <w:r>
+        <w:rPr>
+          <w:sz w:val="28"/>
+          <w:szCs w:val="28"/>
+        </w:rPr>
+        <w:t>szoftver működéséhez</w:t>
+      </w:r>
+      <w:r>
+        <w:rPr>
+          <w:sz w:val="28"/>
+          <w:szCs w:val="28"/>
+        </w:rPr>
+        <w:t xml:space="preserve"> vagy az irányításához</w:t>
       </w:r>
     </w:p>
     <w:p>
@@ -2151,14 +2186,109 @@
           <w:szCs w:val="28"/>
           <w:u w:val="single"/>
         </w:rPr>
-        <w:t>Erőforrás</w:t>
-      </w:r>
-      <w:r>
-        <w:rPr>
-          <w:sz w:val="28"/>
-          <w:szCs w:val="28"/>
-        </w:rPr>
-        <w:t xml:space="preserve"> – Számitógép alkatrészeinek erősségére utal</w:t>
+        <w:t>Forgatókönyv</w:t>
+      </w:r>
+      <w:r>
+        <w:t xml:space="preserve"> </w:t>
+      </w:r>
+      <w:r>
+        <w:rPr>
+          <w:sz w:val="28"/>
+          <w:szCs w:val="28"/>
+        </w:rPr>
+        <w:t>(</w:t>
+      </w:r>
+      <w:proofErr w:type="spellStart"/>
+      <w:r>
+        <w:rPr>
+          <w:sz w:val="28"/>
+          <w:szCs w:val="28"/>
+        </w:rPr>
+        <w:t>use-case</w:t>
+      </w:r>
+      <w:proofErr w:type="spellEnd"/>
+      <w:r>
+        <w:rPr>
+          <w:sz w:val="28"/>
+          <w:szCs w:val="28"/>
+        </w:rPr>
+        <w:t xml:space="preserve"> kontextusában) – </w:t>
+      </w:r>
+      <w:proofErr w:type="spellStart"/>
+      <w:r>
+        <w:rPr>
+          <w:sz w:val="28"/>
+          <w:szCs w:val="28"/>
+        </w:rPr>
+        <w:t>Use-case</w:t>
+      </w:r>
+      <w:proofErr w:type="spellEnd"/>
+      <w:r>
+        <w:rPr>
+          <w:sz w:val="28"/>
+          <w:szCs w:val="28"/>
+        </w:rPr>
+        <w:t xml:space="preserve"> lépéseinek </w:t>
+      </w:r>
+      <w:r>
+        <w:rPr>
+          <w:sz w:val="28"/>
+          <w:szCs w:val="28"/>
+        </w:rPr>
+        <w:t>leírása</w:t>
+      </w:r>
+      <w:r>
+        <w:rPr>
+          <w:sz w:val="28"/>
+          <w:szCs w:val="28"/>
+        </w:rPr>
+        <w:t>. Milyen lépések</w:t>
+      </w:r>
+      <w:r>
+        <w:rPr>
+          <w:sz w:val="28"/>
+          <w:szCs w:val="28"/>
+        </w:rPr>
+        <w:t>/események</w:t>
+      </w:r>
+      <w:r>
+        <w:rPr>
+          <w:sz w:val="28"/>
+          <w:szCs w:val="28"/>
+        </w:rPr>
+        <w:t xml:space="preserve"> kell megtörténjenek, milyen kimeneteli esetei vannak </w:t>
+      </w:r>
+      <w:proofErr w:type="gramStart"/>
+      <w:r>
+        <w:rPr>
+          <w:sz w:val="28"/>
+          <w:szCs w:val="28"/>
+        </w:rPr>
+        <w:t>a</w:t>
+      </w:r>
+      <w:proofErr w:type="gramEnd"/>
+      <w:r>
+        <w:rPr>
+          <w:sz w:val="28"/>
+          <w:szCs w:val="28"/>
+        </w:rPr>
+        <w:t xml:space="preserve"> </w:t>
+      </w:r>
+      <w:proofErr w:type="spellStart"/>
+      <w:r>
+        <w:rPr>
+          <w:sz w:val="28"/>
+          <w:szCs w:val="28"/>
+        </w:rPr>
+        <w:t>use-case-nek</w:t>
+      </w:r>
+      <w:proofErr w:type="spellEnd"/>
+      <w:r>
+        <w:rPr>
+          <w:sz w:val="28"/>
+          <w:szCs w:val="28"/>
+        </w:rPr>
+        <w:t>.</w:t>
       </w:r>
     </w:p>
     <w:p>
@@ -2176,9 +2306,35 @@
           <w:szCs w:val="28"/>
           <w:u w:val="single"/>
         </w:rPr>
-        <w:t>Forgatókönyv</w:t>
-      </w:r>
-      <w:r>
+        <w:t>GitHub</w:t>
+      </w:r>
+      <w:r>
+        <w:rPr>
+          <w:sz w:val="28"/>
+          <w:szCs w:val="28"/>
+        </w:rPr>
+        <w:t xml:space="preserve"> – Online file “megosztó” rendszer</w:t>
+      </w:r>
+      <w:r>
+        <w:rPr>
+          <w:sz w:val="28"/>
+          <w:szCs w:val="28"/>
+        </w:rPr>
+        <w:t>, kifejezetten programozóknak tervezve</w:t>
+      </w:r>
+      <w:r>
+        <w:rPr>
+          <w:sz w:val="28"/>
+          <w:szCs w:val="28"/>
+          <w:lang w:val="en-US"/>
+        </w:rPr>
+        <w:t>;</w:t>
+      </w:r>
+      <w:r>
+        <w:rPr>
+          <w:sz w:val="28"/>
+          <w:szCs w:val="28"/>
+        </w:rPr>
         <w:t xml:space="preserve"> </w:t>
       </w:r>
       <w:r>
@@ -2186,15 +2342,36 @@
           <w:sz w:val="28"/>
           <w:szCs w:val="28"/>
         </w:rPr>
-        <w:t>(</w:t>
+        <w:t>megkönnyíti a biztonsági mentések menedzselését, csapatban dolgozást, illetve verziókezelést</w:t>
+      </w:r>
+    </w:p>
+    <w:p>
+      <w:pPr>
+        <w:rPr>
+          <w:sz w:val="28"/>
+          <w:szCs w:val="28"/>
+        </w:rPr>
+      </w:pPr>
+      <w:r>
+        <w:rPr>
+          <w:i/>
+          <w:iCs/>
+          <w:sz w:val="28"/>
+          <w:szCs w:val="28"/>
+          <w:u w:val="single"/>
+        </w:rPr>
+        <w:t xml:space="preserve">GitHub </w:t>
       </w:r>
       <w:proofErr w:type="spellStart"/>
       <w:r>
         <w:rPr>
-          <w:sz w:val="28"/>
-          <w:szCs w:val="28"/>
-        </w:rPr>
-        <w:t>use-case</w:t>
+          <w:i/>
+          <w:iCs/>
+          <w:sz w:val="28"/>
+          <w:szCs w:val="28"/>
+          <w:u w:val="single"/>
+        </w:rPr>
+        <w:t>Repository</w:t>
       </w:r>
       <w:proofErr w:type="spellEnd"/>
       <w:r>
@@ -2202,147 +2379,7 @@
           <w:sz w:val="28"/>
           <w:szCs w:val="28"/>
         </w:rPr>
-        <w:t xml:space="preserve"> kontextusában) – </w:t>
-      </w:r>
-      <w:proofErr w:type="spellStart"/>
-      <w:r>
-        <w:rPr>
-          <w:sz w:val="28"/>
-          <w:szCs w:val="28"/>
-        </w:rPr>
-        <w:t>Use-case</w:t>
-      </w:r>
-      <w:proofErr w:type="spellEnd"/>
-      <w:r>
-        <w:rPr>
-          <w:sz w:val="28"/>
-          <w:szCs w:val="28"/>
-        </w:rPr>
-        <w:t xml:space="preserve"> lépéseinek </w:t>
-      </w:r>
-      <w:r>
-        <w:rPr>
-          <w:sz w:val="28"/>
-          <w:szCs w:val="28"/>
-        </w:rPr>
-        <w:t>leírása</w:t>
-      </w:r>
-      <w:r>
-        <w:rPr>
-          <w:sz w:val="28"/>
-          <w:szCs w:val="28"/>
-        </w:rPr>
-        <w:t xml:space="preserve">. Milyen lépések kell megtörténjenek, milyen kimeneteli esetei vannak </w:t>
-      </w:r>
-      <w:proofErr w:type="gramStart"/>
-      <w:r>
-        <w:rPr>
-          <w:sz w:val="28"/>
-          <w:szCs w:val="28"/>
-        </w:rPr>
-        <w:t>a</w:t>
-      </w:r>
-      <w:proofErr w:type="gramEnd"/>
-      <w:r>
-        <w:rPr>
-          <w:sz w:val="28"/>
-          <w:szCs w:val="28"/>
-        </w:rPr>
-        <w:t xml:space="preserve"> </w:t>
-      </w:r>
-      <w:proofErr w:type="spellStart"/>
-      <w:r>
-        <w:rPr>
-          <w:sz w:val="28"/>
-          <w:szCs w:val="28"/>
-        </w:rPr>
-        <w:t>use-case-nek</w:t>
-      </w:r>
-      <w:proofErr w:type="spellEnd"/>
-      <w:r>
-        <w:rPr>
-          <w:sz w:val="28"/>
-          <w:szCs w:val="28"/>
-        </w:rPr>
-        <w:t>.</w:t>
-      </w:r>
-    </w:p>
-    <w:p>
-      <w:pPr>
-        <w:rPr>
-          <w:sz w:val="28"/>
-          <w:szCs w:val="28"/>
-        </w:rPr>
-      </w:pPr>
-      <w:r>
-        <w:rPr>
-          <w:i/>
-          <w:iCs/>
-          <w:sz w:val="28"/>
-          <w:szCs w:val="28"/>
-          <w:u w:val="single"/>
-        </w:rPr>
-        <w:t>GitHub</w:t>
-      </w:r>
-      <w:r>
-        <w:rPr>
-          <w:sz w:val="28"/>
-          <w:szCs w:val="28"/>
-        </w:rPr>
-        <w:t xml:space="preserve"> – Online file “megosztó” rendszer, programozók használják, hogy ha többen is dolgoznak egy projecten (vagy csak meg akarják másokkal osztani) könnyű legyen a közös munka megoldása és kezelése</w:t>
-      </w:r>
-    </w:p>
-    <w:p>
-      <w:pPr>
-        <w:rPr>
-          <w:sz w:val="28"/>
-          <w:szCs w:val="28"/>
-        </w:rPr>
-      </w:pPr>
-      <w:r>
-        <w:rPr>
-          <w:i/>
-          <w:iCs/>
-          <w:sz w:val="28"/>
-          <w:szCs w:val="28"/>
-          <w:u w:val="single"/>
-        </w:rPr>
-        <w:t xml:space="preserve">GitHub </w:t>
-      </w:r>
-      <w:proofErr w:type="spellStart"/>
-      <w:r>
-        <w:rPr>
-          <w:i/>
-          <w:iCs/>
-          <w:sz w:val="28"/>
-          <w:szCs w:val="28"/>
-          <w:u w:val="single"/>
-        </w:rPr>
-        <w:t>Repository</w:t>
-      </w:r>
-      <w:proofErr w:type="spellEnd"/>
-      <w:r>
-        <w:rPr>
-          <w:sz w:val="28"/>
-          <w:szCs w:val="28"/>
-        </w:rPr>
-        <w:t xml:space="preserve"> – GitHub-</w:t>
-      </w:r>
-      <w:proofErr w:type="spellStart"/>
-      <w:r>
-        <w:rPr>
-          <w:sz w:val="28"/>
-          <w:szCs w:val="28"/>
-        </w:rPr>
-        <w:t>on</w:t>
-      </w:r>
-      <w:proofErr w:type="spellEnd"/>
-      <w:r>
-        <w:rPr>
-          <w:sz w:val="28"/>
-          <w:szCs w:val="28"/>
-        </w:rPr>
-        <w:t xml:space="preserve"> a megosztott project</w:t>
+        <w:t xml:space="preserve"> – GitHubon a megosztott project</w:t>
       </w:r>
     </w:p>
     <w:p>
@@ -2587,6 +2624,145 @@
           <w:color w:val="000000"/>
           <w:sz w:val="28"/>
           <w:szCs w:val="28"/>
+        </w:rPr>
+        <w:t>;</w:t>
+      </w:r>
+      <w:r>
+        <w:rPr>
+          <w:color w:val="000000"/>
+          <w:sz w:val="28"/>
+          <w:szCs w:val="28"/>
+        </w:rPr>
+        <w:t xml:space="preserve"> a gombákat, gombafonalakat, gombatesteket </w:t>
+      </w:r>
+    </w:p>
+    <w:p>
+      <w:pPr>
+        <w:rPr>
+          <w:color w:val="000000"/>
+          <w:sz w:val="28"/>
+          <w:szCs w:val="28"/>
+        </w:rPr>
+      </w:pPr>
+      <w:r>
+        <w:rPr>
+          <w:color w:val="000000"/>
+          <w:sz w:val="28"/>
+          <w:szCs w:val="28"/>
+        </w:rPr>
+        <w:t>irányítja</w:t>
+      </w:r>
+    </w:p>
+    <w:p>
+      <w:pPr>
+        <w:rPr>
+          <w:color w:val="000000"/>
+          <w:sz w:val="28"/>
+          <w:szCs w:val="28"/>
+        </w:rPr>
+      </w:pPr>
+      <w:r>
+        <w:rPr>
+          <w:i/>
+          <w:iCs/>
+          <w:color w:val="000000"/>
+          <w:sz w:val="28"/>
+          <w:szCs w:val="28"/>
+          <w:u w:val="single"/>
+        </w:rPr>
+        <w:t>Grafikus felület</w:t>
+      </w:r>
+      <w:r>
+        <w:rPr>
+          <w:color w:val="000000"/>
+          <w:sz w:val="28"/>
+          <w:szCs w:val="28"/>
+        </w:rPr>
+        <w:t xml:space="preserve"> – Az a felület, amit a játékos lát</w:t>
+      </w:r>
+    </w:p>
+    <w:p>
+      <w:pPr>
+        <w:rPr>
+          <w:color w:val="000000"/>
+          <w:sz w:val="28"/>
+          <w:szCs w:val="28"/>
+        </w:rPr>
+      </w:pPr>
+      <w:r>
+        <w:rPr>
+          <w:i/>
+          <w:iCs/>
+          <w:color w:val="000000"/>
+          <w:sz w:val="28"/>
+          <w:szCs w:val="28"/>
+          <w:u w:val="single"/>
+        </w:rPr>
+        <w:t>Interfész</w:t>
+      </w:r>
+      <w:r>
+        <w:rPr>
+          <w:color w:val="000000"/>
+          <w:sz w:val="28"/>
+          <w:szCs w:val="28"/>
+        </w:rPr>
+        <w:t xml:space="preserve"> – (</w:t>
+      </w:r>
+      <w:proofErr w:type="spellStart"/>
+      <w:r>
+        <w:rPr>
+          <w:color w:val="000000"/>
+          <w:sz w:val="28"/>
+          <w:szCs w:val="28"/>
+        </w:rPr>
+        <w:t>interface</w:t>
+      </w:r>
+      <w:proofErr w:type="spellEnd"/>
+      <w:r>
+        <w:rPr>
+          <w:color w:val="000000"/>
+          <w:sz w:val="28"/>
+          <w:szCs w:val="28"/>
+        </w:rPr>
+        <w:t xml:space="preserve">) egy másik </w:t>
+      </w:r>
+      <w:r>
+        <w:rPr>
+          <w:color w:val="000000"/>
+          <w:sz w:val="28"/>
+          <w:szCs w:val="28"/>
+        </w:rPr>
+        <w:t>típusú</w:t>
+      </w:r>
+      <w:r>
+        <w:rPr>
+          <w:color w:val="000000"/>
+          <w:sz w:val="28"/>
+          <w:szCs w:val="28"/>
+        </w:rPr>
+        <w:t xml:space="preserve"> “</w:t>
+      </w:r>
+      <w:r>
+        <w:rPr>
+          <w:color w:val="000000"/>
+          <w:sz w:val="28"/>
+          <w:szCs w:val="28"/>
+        </w:rPr>
+        <w:t>építőkocka</w:t>
+      </w:r>
+      <w:r>
+        <w:rPr>
+          <w:color w:val="000000"/>
+          <w:sz w:val="28"/>
+          <w:szCs w:val="28"/>
+        </w:rPr>
+        <w:t>”</w:t>
+      </w:r>
+      <w:r>
+        <w:rPr>
+          <w:color w:val="000000"/>
+          <w:sz w:val="28"/>
+          <w:szCs w:val="28"/>
           <w:lang w:val="en-US"/>
         </w:rPr>
         <w:t>;</w:t>
@@ -2597,32 +2773,7 @@
           <w:sz w:val="28"/>
           <w:szCs w:val="28"/>
         </w:rPr>
-        <w:t xml:space="preserve"> a gombákat, gombafonalakat, gombatesteket </w:t>
-      </w:r>
-    </w:p>
-    <w:p>
-      <w:pPr>
-        <w:rPr>
-          <w:color w:val="000000"/>
-          <w:sz w:val="28"/>
-          <w:szCs w:val="28"/>
-        </w:rPr>
-      </w:pPr>
-      <w:r>
-        <w:rPr>
-          <w:color w:val="000000"/>
-          <w:sz w:val="28"/>
-          <w:szCs w:val="28"/>
-        </w:rPr>
-        <w:t>irányítj</w:t>
-      </w:r>
-      <w:r>
-        <w:rPr>
-          <w:color w:val="000000"/>
-          <w:sz w:val="28"/>
-          <w:szCs w:val="28"/>
-        </w:rPr>
-        <w:t>a</w:t>
+        <w:t xml:space="preserve"> lehetővé teszik az alrendszerek közötti kommunikációt</w:t>
       </w:r>
     </w:p>
     <w:p>
@@ -2642,15 +2793,48 @@
           <w:szCs w:val="28"/>
           <w:u w:val="single"/>
         </w:rPr>
-        <w:t>Grafikus felület</w:t>
-      </w:r>
-      <w:r>
-        <w:rPr>
-          <w:color w:val="000000"/>
-          <w:sz w:val="28"/>
-          <w:szCs w:val="28"/>
-        </w:rPr>
-        <w:t xml:space="preserve"> – Az a felület, amit a játékos lát</w:t>
+        <w:t>Java</w:t>
+      </w:r>
+      <w:r>
+        <w:rPr>
+          <w:color w:val="000000"/>
+          <w:sz w:val="28"/>
+          <w:szCs w:val="28"/>
+        </w:rPr>
+        <w:t xml:space="preserve"> – </w:t>
+      </w:r>
+      <w:r>
+        <w:rPr>
+          <w:color w:val="000000"/>
+          <w:sz w:val="28"/>
+          <w:szCs w:val="28"/>
+        </w:rPr>
+        <w:t>programozási nyelv</w:t>
+      </w:r>
+      <w:r>
+        <w:rPr>
+          <w:color w:val="000000"/>
+          <w:sz w:val="28"/>
+          <w:szCs w:val="28"/>
+          <w:lang w:val="en-US"/>
+        </w:rPr>
+        <w:t xml:space="preserve">; </w:t>
+      </w:r>
+      <w:r>
+        <w:rPr>
+          <w:color w:val="000000"/>
+          <w:sz w:val="28"/>
+          <w:szCs w:val="28"/>
+        </w:rPr>
+        <w:t xml:space="preserve">a játék fejlesztésére </w:t>
+      </w:r>
+      <w:r>
+        <w:rPr>
+          <w:color w:val="000000"/>
+          <w:sz w:val="28"/>
+          <w:szCs w:val="28"/>
+        </w:rPr>
+        <w:t>ezt használjuk</w:t>
       </w:r>
     </w:p>
     <w:p>
@@ -2670,112 +2854,6 @@
           <w:szCs w:val="28"/>
           <w:u w:val="single"/>
         </w:rPr>
-        <w:t>Interfész</w:t>
-      </w:r>
-      <w:r>
-        <w:rPr>
-          <w:color w:val="000000"/>
-          <w:sz w:val="28"/>
-          <w:szCs w:val="28"/>
-        </w:rPr>
-        <w:t xml:space="preserve"> – (</w:t>
-      </w:r>
-      <w:proofErr w:type="spellStart"/>
-      <w:r>
-        <w:rPr>
-          <w:color w:val="000000"/>
-          <w:sz w:val="28"/>
-          <w:szCs w:val="28"/>
-        </w:rPr>
-        <w:t>interface</w:t>
-      </w:r>
-      <w:proofErr w:type="spellEnd"/>
-      <w:r>
-        <w:rPr>
-          <w:color w:val="000000"/>
-          <w:sz w:val="28"/>
-          <w:szCs w:val="28"/>
-        </w:rPr>
-        <w:t xml:space="preserve">) egy másik </w:t>
-      </w:r>
-      <w:r>
-        <w:rPr>
-          <w:color w:val="000000"/>
-          <w:sz w:val="28"/>
-          <w:szCs w:val="28"/>
-        </w:rPr>
-        <w:t>típusú</w:t>
-      </w:r>
-      <w:r>
-        <w:rPr>
-          <w:color w:val="000000"/>
-          <w:sz w:val="28"/>
-          <w:szCs w:val="28"/>
-        </w:rPr>
-        <w:t xml:space="preserve"> “</w:t>
-      </w:r>
-      <w:r>
-        <w:rPr>
-          <w:color w:val="000000"/>
-          <w:sz w:val="28"/>
-          <w:szCs w:val="28"/>
-        </w:rPr>
-        <w:t>építőkocka</w:t>
-      </w:r>
-      <w:r>
-        <w:rPr>
-          <w:color w:val="000000"/>
-          <w:sz w:val="28"/>
-          <w:szCs w:val="28"/>
-        </w:rPr>
-        <w:t>”, lehetővé teszik az alrendszerek közötti kommunikációt</w:t>
-      </w:r>
-    </w:p>
-    <w:p>
-      <w:pPr>
-        <w:rPr>
-          <w:color w:val="000000"/>
-          <w:sz w:val="28"/>
-          <w:szCs w:val="28"/>
-        </w:rPr>
-      </w:pPr>
-      <w:r>
-        <w:rPr>
-          <w:i/>
-          <w:iCs/>
-          <w:color w:val="000000"/>
-          <w:sz w:val="28"/>
-          <w:szCs w:val="28"/>
-          <w:u w:val="single"/>
-        </w:rPr>
-        <w:t>Java</w:t>
-      </w:r>
-      <w:r>
-        <w:rPr>
-          <w:color w:val="000000"/>
-          <w:sz w:val="28"/>
-          <w:szCs w:val="28"/>
-        </w:rPr>
-        <w:t xml:space="preserve"> – a játék fejlesztésére használt programozási nyelv</w:t>
-      </w:r>
-    </w:p>
-    <w:p>
-      <w:pPr>
-        <w:rPr>
-          <w:color w:val="000000"/>
-          <w:sz w:val="28"/>
-          <w:szCs w:val="28"/>
-        </w:rPr>
-      </w:pPr>
-      <w:r>
-        <w:rPr>
-          <w:i/>
-          <w:iCs/>
-          <w:color w:val="000000"/>
-          <w:sz w:val="28"/>
-          <w:szCs w:val="28"/>
-          <w:u w:val="single"/>
-        </w:rPr>
         <w:t>Játékos köre</w:t>
       </w:r>
       <w:r>
@@ -2800,23 +2878,15 @@
           <w:sz w:val="28"/>
           <w:szCs w:val="28"/>
         </w:rPr>
-        <w:t xml:space="preserve"> köre, ami a játékos által</w:t>
-      </w:r>
-      <w:r>
-        <w:rPr>
-          <w:color w:val="000000"/>
-          <w:sz w:val="28"/>
-          <w:szCs w:val="28"/>
-        </w:rPr>
-        <w:t xml:space="preserve"> végrehajtott</w:t>
-      </w:r>
-      <w:r>
-        <w:rPr>
-          <w:color w:val="000000"/>
-          <w:sz w:val="28"/>
-          <w:szCs w:val="28"/>
-        </w:rPr>
-        <w:t xml:space="preserve"> akcióból áll.</w:t>
+        <w:t xml:space="preserve"> köre, ami </w:t>
+      </w:r>
+      <w:r>
+        <w:rPr>
+          <w:color w:val="000000"/>
+          <w:sz w:val="28"/>
+          <w:szCs w:val="28"/>
+        </w:rPr>
+        <w:t>keretén belül a játékos egy adott számú akciót tud elvégezni</w:t>
       </w:r>
     </w:p>
     <w:p>
@@ -3148,7 +3218,23 @@
           <w:sz w:val="28"/>
           <w:szCs w:val="28"/>
         </w:rPr>
-        <w:t xml:space="preserve"> ami keresztezi az eredetit, ami fenn van, ez </w:t>
+        <w:t xml:space="preserve"> ami keresztezi az eredetit, </w:t>
+      </w:r>
+      <w:r>
+        <w:rPr>
+          <w:color w:val="000000"/>
+          <w:sz w:val="28"/>
+          <w:szCs w:val="28"/>
+        </w:rPr>
+        <w:t>a</w:t>
+      </w:r>
+      <w:r>
+        <w:rPr>
+          <w:color w:val="000000"/>
+          <w:sz w:val="28"/>
+          <w:szCs w:val="28"/>
+        </w:rPr>
+        <w:t xml:space="preserve">z </w:t>
       </w:r>
       <w:proofErr w:type="spellStart"/>
       <w:r>
@@ -3184,8 +3270,26 @@
           <w:sz w:val="28"/>
           <w:szCs w:val="28"/>
         </w:rPr>
-        <w:t xml:space="preserve"> fog vezetni</w:t>
-      </w:r>
+        <w:t xml:space="preserve"> </w:t>
+      </w:r>
+      <w:proofErr w:type="spellStart"/>
+      <w:r>
+        <w:rPr>
+          <w:color w:val="000000"/>
+          <w:sz w:val="28"/>
+          <w:szCs w:val="28"/>
+        </w:rPr>
+        <w:t>vezetn</w:t>
+      </w:r>
+      <w:r>
+        <w:rPr>
+          <w:color w:val="000000"/>
+          <w:sz w:val="28"/>
+          <w:szCs w:val="28"/>
+        </w:rPr>
+        <w:t>het</w:t>
+      </w:r>
+      <w:proofErr w:type="spellEnd"/>
     </w:p>
     <w:p>
       <w:pPr>
@@ -3595,15 +3699,23 @@
           <w:sz w:val="28"/>
           <w:szCs w:val="28"/>
         </w:rPr>
-        <w:t xml:space="preserve"> – Játékos egy típusa, ők a rovarokat </w:t>
-      </w:r>
-      <w:r>
-        <w:rPr>
-          <w:color w:val="000000"/>
-          <w:sz w:val="28"/>
-          <w:szCs w:val="28"/>
-        </w:rPr>
-        <w:t>irányítják</w:t>
+        <w:t xml:space="preserve"> – Játékos egy típusa, a rovarokat </w:t>
+      </w:r>
+      <w:r>
+        <w:rPr>
+          <w:color w:val="000000"/>
+          <w:sz w:val="28"/>
+          <w:szCs w:val="28"/>
+        </w:rPr>
+        <w:t>irányítj</w:t>
+      </w:r>
+      <w:r>
+        <w:rPr>
+          <w:color w:val="000000"/>
+          <w:sz w:val="28"/>
+          <w:szCs w:val="28"/>
+        </w:rPr>
+        <w:t>a</w:t>
       </w:r>
     </w:p>
     <w:p>
@@ -3777,7 +3889,23 @@
           <w:sz w:val="28"/>
           <w:szCs w:val="28"/>
         </w:rPr>
-        <w:t xml:space="preserve"> – (Játék kontextusában) Játékosok által elért pontszámok (</w:t>
+        <w:t xml:space="preserve"> (Játék kontextusában) </w:t>
+      </w:r>
+      <w:r>
+        <w:rPr>
+          <w:color w:val="000000"/>
+          <w:sz w:val="28"/>
+          <w:szCs w:val="28"/>
+        </w:rPr>
+        <w:t xml:space="preserve">- </w:t>
+      </w:r>
+      <w:r>
+        <w:rPr>
+          <w:color w:val="000000"/>
+          <w:sz w:val="28"/>
+          <w:szCs w:val="28"/>
+        </w:rPr>
+        <w:t>Játékosok által elért pontszámok (</w:t>
       </w:r>
       <w:proofErr w:type="spellStart"/>
       <w:r>
@@ -3836,7 +3964,27 @@
           <w:sz w:val="28"/>
           <w:szCs w:val="28"/>
         </w:rPr>
-        <w:t>- kéregdarab; játék kontextusában egy játékmező, lehet rajta gomba, rovar, spóra.</w:t>
+        <w:t>- kéregdarab; egy játékmező, lehet rajta gomba</w:t>
+      </w:r>
+      <w:r>
+        <w:rPr>
+          <w:i w:val="0"/>
+          <w:iCs/>
+          <w:color w:val="000000"/>
+          <w:sz w:val="28"/>
+          <w:szCs w:val="28"/>
+        </w:rPr>
+        <w:t xml:space="preserve"> (-test és -fonal)</w:t>
+      </w:r>
+      <w:r>
+        <w:rPr>
+          <w:i w:val="0"/>
+          <w:iCs/>
+          <w:color w:val="000000"/>
+          <w:sz w:val="28"/>
+          <w:szCs w:val="28"/>
+        </w:rPr>
+        <w:t>, rovar, spóra.</w:t>
       </w:r>
     </w:p>
     <w:p>
@@ -3867,7 +4015,17 @@
           <w:sz w:val="28"/>
           <w:szCs w:val="28"/>
         </w:rPr>
-        <w:t xml:space="preserve"> – Ábra nyelv, ennek része/egy-egy fajtája a </w:t>
+        <w:t xml:space="preserve"> – </w:t>
+      </w:r>
+      <w:r>
+        <w:rPr>
+          <w:i w:val="0"/>
+          <w:iCs/>
+          <w:color w:val="000000"/>
+          <w:sz w:val="28"/>
+          <w:szCs w:val="28"/>
+        </w:rPr>
+        <w:t xml:space="preserve">Program </w:t>
       </w:r>
       <w:proofErr w:type="spellStart"/>
       <w:r>
@@ -3878,6 +4036,48 @@
           <w:sz w:val="28"/>
           <w:szCs w:val="28"/>
         </w:rPr>
+        <w:t>br</w:t>
+      </w:r>
+      <w:r>
+        <w:rPr>
+          <w:i w:val="0"/>
+          <w:iCs/>
+          <w:color w:val="000000"/>
+          <w:sz w:val="28"/>
+          <w:szCs w:val="28"/>
+        </w:rPr>
+        <w:t>ázolására</w:t>
+      </w:r>
+      <w:proofErr w:type="spellEnd"/>
+      <w:r>
+        <w:rPr>
+          <w:i w:val="0"/>
+          <w:iCs/>
+          <w:color w:val="000000"/>
+          <w:sz w:val="28"/>
+          <w:szCs w:val="28"/>
+        </w:rPr>
+        <w:t xml:space="preserve"> használt</w:t>
+      </w:r>
+      <w:r>
+        <w:rPr>
+          <w:i w:val="0"/>
+          <w:iCs/>
+          <w:color w:val="000000"/>
+          <w:sz w:val="28"/>
+          <w:szCs w:val="28"/>
+        </w:rPr>
+        <w:t xml:space="preserve"> nyelv, ennek egy-egy fajtája a </w:t>
+      </w:r>
+      <w:proofErr w:type="spellStart"/>
+      <w:r>
+        <w:rPr>
+          <w:i w:val="0"/>
+          <w:iCs/>
+          <w:color w:val="000000"/>
+          <w:sz w:val="28"/>
+          <w:szCs w:val="28"/>
+        </w:rPr>
         <w:t>Use-case</w:t>
       </w:r>
       <w:proofErr w:type="spellEnd"/>
@@ -3889,6 +4089,16 @@
           <w:sz w:val="28"/>
           <w:szCs w:val="28"/>
         </w:rPr>
+        <w:t xml:space="preserve"> diagramm</w:t>
+      </w:r>
+      <w:r>
+        <w:rPr>
+          <w:i w:val="0"/>
+          <w:iCs/>
+          <w:color w:val="000000"/>
+          <w:sz w:val="28"/>
+          <w:szCs w:val="28"/>
+        </w:rPr>
         <w:t xml:space="preserve"> és a Komponensdiagramm</w:t>
       </w:r>
     </w:p>
@@ -4048,7 +4258,17 @@
           <w:sz w:val="28"/>
           <w:szCs w:val="28"/>
         </w:rPr>
-        <w:t>egyesítése</w:t>
+        <w:t>egyes</w:t>
+      </w:r>
+      <w:r>
+        <w:rPr>
+          <w:i w:val="0"/>
+          <w:iCs/>
+          <w:color w:val="000000"/>
+          <w:sz w:val="28"/>
+          <w:szCs w:val="28"/>
+        </w:rPr>
+        <w:t>sége</w:t>
       </w:r>
       <w:r>
         <w:rPr>
@@ -4498,11 +4718,9 @@
             <w:r>
               <w:t xml:space="preserve">zótár </w:t>
             </w:r>
-            <w:proofErr w:type="spellStart"/>
-            <w:r>
-              <w:t>irásának</w:t>
-            </w:r>
-            <w:proofErr w:type="spellEnd"/>
+            <w:r>
+              <w:t>írásának</w:t>
+            </w:r>
             <w:r>
               <w:t xml:space="preserve"> elkezdése</w:t>
             </w:r>
@@ -4636,27 +4854,92 @@
             <w:r>
               <w:t xml:space="preserve">dokumentumának megbeszélés </w:t>
             </w:r>
+            <w:r>
+              <w:t>előtti</w:t>
+            </w:r>
+            <w:r>
+              <w:t xml:space="preserve"> </w:t>
+            </w:r>
             <w:proofErr w:type="spellStart"/>
             <w:r>
-              <w:t>elötti</w:t>
+              <w:t>proofread</w:t>
             </w:r>
             <w:proofErr w:type="spellEnd"/>
             <w:r>
-              <w:t xml:space="preserve"> </w:t>
+              <w:t>-</w:t>
+            </w:r>
+            <w:r>
+              <w:t>je</w:t>
+            </w:r>
+            <w:r>
+              <w:t>, átolvasása hibákat keresve</w:t>
+            </w:r>
+          </w:p>
+        </w:tc>
+      </w:tr>
+      <w:tr>
+        <w:tc>
+          <w:tcPr>
+            <w:tcW w:w="2214" w:type="dxa"/>
+          </w:tcPr>
+          <w:p>
+            <w:r>
+              <w:t>2025.02.23 21:00</w:t>
+            </w:r>
+          </w:p>
+        </w:tc>
+        <w:tc>
+          <w:tcPr>
+            <w:tcW w:w="2214" w:type="dxa"/>
+          </w:tcPr>
+          <w:p>
+            <w:r>
+              <w:t>30 perc</w:t>
+            </w:r>
+          </w:p>
+        </w:tc>
+        <w:tc>
+          <w:tcPr>
+            <w:tcW w:w="2214" w:type="dxa"/>
+          </w:tcPr>
+          <w:p>
+            <w:r>
+              <w:t>Bencze</w:t>
+            </w:r>
+          </w:p>
+        </w:tc>
+        <w:tc>
+          <w:tcPr>
+            <w:tcW w:w="2214" w:type="dxa"/>
+          </w:tcPr>
+          <w:p>
+            <w:r>
+              <w:t>Tevékenység:</w:t>
+            </w:r>
+          </w:p>
+          <w:p>
+            <w:r>
+              <w:t>Szótár véglegesítés</w:t>
+            </w:r>
+            <w:r>
+              <w:t>e</w:t>
+            </w:r>
+            <w:r>
+              <w:t xml:space="preserve">, </w:t>
             </w:r>
             <w:proofErr w:type="spellStart"/>
             <w:r>
-              <w:t>proofread</w:t>
+              <w:t>helyes</w:t>
+            </w:r>
+            <w:r>
+              <w:t>i</w:t>
+            </w:r>
+            <w:r>
+              <w:t>rási</w:t>
             </w:r>
             <w:proofErr w:type="spellEnd"/>
             <w:r>
-              <w:t>-</w:t>
-            </w:r>
-            <w:r>
-              <w:t>je</w:t>
-            </w:r>
-            <w:r>
-              <w:t>, átolvasása hibákat keresve</w:t>
+              <w:t xml:space="preserve"> és fogalmazási hibák javítása</w:t>
             </w:r>
           </w:p>
         </w:tc>

</xml_diff>